<commit_message>
zavrsen log inspektora 4 vezan za formalnu inspekciju
</commit_message>
<xml_diff>
--- a/Dokumentacija/Faza 03 - Formalna inspekcija/Ruleset/!Prototip.docx
+++ b/Dokumentacija/Faza 03 - Formalna inspekcija/Ruleset/!Prototip.docx
@@ -8,51 +8,22 @@
         <w:rPr>
           <w:b/>
           <w:bCs/>
+          <w:color w:val="FF0000"/>
+        </w:rPr>
+      </w:pPr>
+      <w:r>
+        <w:rPr>
+          <w:b/>
+          <w:bCs/>
+        </w:rPr>
+        <w:t>SSU ?? – glavni meni</w:t>
+      </w:r>
+      <w:commentRangeStart w:id="0"/>
+      <w:r>
+        <w:rPr>
+          <w:b/>
+          <w:bCs/>
           <w:noProof/>
-          <w:color w:val="FF0000"/>
-        </w:rPr>
-      </w:pPr>
-      <w:r>
-        <w:rPr>
-          <w:b/>
-          <w:bCs/>
-          <w:noProof/>
-          <w:lang w:val="sr-Latn-RS"/>
-        </w:rPr>
-        <w:t xml:space="preserve">SSU </w:t>
-      </w:r>
-      <w:r>
-        <w:rPr>
-          <w:b/>
-          <w:bCs/>
-          <w:noProof/>
-        </w:rPr>
-        <w:t xml:space="preserve">?? – glavni meni – </w:t>
-      </w:r>
-      <w:r>
-        <w:rPr>
-          <w:b/>
-          <w:bCs/>
-          <w:noProof/>
-          <w:color w:val="FF0000"/>
-        </w:rPr>
-        <w:t>nije opisan ni u jednom ssu dokument</w:t>
-      </w:r>
-      <w:r>
-        <w:rPr>
-          <w:b/>
-          <w:bCs/>
-          <w:noProof/>
-          <w:color w:val="FF0000"/>
-        </w:rPr>
-        <w:br/>
-      </w:r>
-      <w:r>
-        <w:rPr>
-          <w:b/>
-          <w:bCs/>
-          <w:noProof/>
-          <w:lang w:val="sr-Latn-RS"/>
         </w:rPr>
         <w:drawing>
           <wp:inline distT="0" distB="0" distL="0" distR="0" wp14:anchorId="4C951BA9" wp14:editId="514F8923">
@@ -72,7 +43,7 @@
                     </pic:cNvPicPr>
                   </pic:nvPicPr>
                   <pic:blipFill>
-                    <a:blip r:embed="rId5">
+                    <a:blip r:embed="rId8">
                       <a:extLst>
                         <a:ext uri="{28A0092B-C50C-407E-A947-70E740481C1C}">
                           <a14:useLocalDpi xmlns:a14="http://schemas.microsoft.com/office/drawing/2010/main" val="0"/>
@@ -129,6 +100,13 @@
           </wp:inline>
         </w:drawing>
       </w:r>
+      <w:commentRangeEnd w:id="0"/>
+      <w:r>
+        <w:rPr>
+          <w:rStyle w:val="CommentReference"/>
+        </w:rPr>
+        <w:commentReference w:id="0"/>
+      </w:r>
     </w:p>
     <w:p>
       <w:pPr>
@@ -136,75 +114,46 @@
         <w:rPr>
           <w:b/>
           <w:bCs/>
+        </w:rPr>
+      </w:pPr>
+    </w:p>
+    <w:p>
+      <w:pPr>
+        <w:spacing w:after="0"/>
+        <w:rPr>
+          <w:b/>
+          <w:bCs/>
+        </w:rPr>
+      </w:pPr>
+      <w:r>
+        <w:rPr>
+          <w:b/>
+          <w:bCs/>
+        </w:rPr>
+        <w:t>SSU ?? – biranje istaknutih spilova</w:t>
+      </w:r>
+      <w:r>
+        <w:rPr>
+          <w:b/>
+          <w:bCs/>
+          <w:color w:val="FF0000"/>
+        </w:rPr>
+        <w:t xml:space="preserve"> </w:t>
+      </w:r>
+      <w:r>
+        <w:rPr>
+          <w:b/>
+          <w:bCs/>
+          <w:color w:val="FF0000"/>
+        </w:rPr>
+        <w:br/>
+      </w:r>
+      <w:commentRangeStart w:id="2"/>
+      <w:r>
+        <w:rPr>
+          <w:b/>
+          <w:bCs/>
           <w:noProof/>
-          <w:lang w:val="sr-Latn-RS"/>
-        </w:rPr>
-      </w:pPr>
-    </w:p>
-    <w:p>
-      <w:pPr>
-        <w:spacing w:after="0"/>
-        <w:rPr>
-          <w:b/>
-          <w:bCs/>
-          <w:noProof/>
-          <w:lang w:val="sr-Latn-RS"/>
-        </w:rPr>
-      </w:pPr>
-      <w:r>
-        <w:rPr>
-          <w:b/>
-          <w:bCs/>
-          <w:noProof/>
-          <w:lang w:val="sr-Latn-RS"/>
-        </w:rPr>
-        <w:t xml:space="preserve">SSU </w:t>
-      </w:r>
-      <w:r>
-        <w:rPr>
-          <w:b/>
-          <w:bCs/>
-          <w:noProof/>
-        </w:rPr>
-        <w:t xml:space="preserve">?? </w:t>
-      </w:r>
-      <w:r>
-        <w:rPr>
-          <w:b/>
-          <w:bCs/>
-          <w:noProof/>
-          <w:lang w:val="sr-Latn-RS"/>
-        </w:rPr>
-        <w:t xml:space="preserve">– biranje istaknutih spilova – </w:t>
-      </w:r>
-      <w:r>
-        <w:rPr>
-          <w:b/>
-          <w:bCs/>
-          <w:noProof/>
-          <w:color w:val="FF0000"/>
-          <w:lang w:val="sr-Latn-RS"/>
-        </w:rPr>
-        <w:t>nije opisano ni u jednom ssu dokumentu</w:t>
-      </w:r>
-      <w:r>
-        <w:rPr>
-          <w:b/>
-          <w:bCs/>
-          <w:noProof/>
-          <w:color w:val="FF0000"/>
-          <w:lang w:val="sr-Latn-RS"/>
-        </w:rPr>
-        <w:br/>
-      </w:r>
-      <w:bookmarkStart w:id="0" w:name="_GoBack"/>
-      <w:bookmarkEnd w:id="0"/>
-      <w:r>
-        <w:rPr>
-          <w:b/>
-          <w:bCs/>
-          <w:noProof/>
-          <w:lang w:val="sr-Latn-RS"/>
         </w:rPr>
         <w:drawing>
           <wp:inline distT="0" distB="0" distL="0" distR="0" wp14:anchorId="05E7C599" wp14:editId="459CA165">
@@ -224,7 +173,7 @@
                     </pic:cNvPicPr>
                   </pic:nvPicPr>
                   <pic:blipFill>
-                    <a:blip r:embed="rId6">
+                    <a:blip r:embed="rId12">
                       <a:extLst>
                         <a:ext uri="{28A0092B-C50C-407E-A947-70E740481C1C}">
                           <a14:useLocalDpi xmlns:a14="http://schemas.microsoft.com/office/drawing/2010/main" val="0"/>
@@ -281,6 +230,13 @@
           </wp:inline>
         </w:drawing>
       </w:r>
+      <w:commentRangeEnd w:id="2"/>
+      <w:r>
+        <w:rPr>
+          <w:rStyle w:val="CommentReference"/>
+        </w:rPr>
+        <w:commentReference w:id="2"/>
+      </w:r>
     </w:p>
     <w:p>
       <w:pPr>
@@ -288,15 +244,12 @@
         <w:rPr>
           <w:b/>
           <w:bCs/>
-          <w:lang w:val="sr-Latn-RS"/>
-        </w:rPr>
-      </w:pPr>
-      <w:r>
-        <w:rPr>
-          <w:b/>
-          <w:bCs/>
-          <w:noProof/>
-          <w:lang w:val="sr-Latn-RS"/>
+        </w:rPr>
+      </w:pPr>
+      <w:r>
+        <w:rPr>
+          <w:b/>
+          <w:bCs/>
         </w:rPr>
         <w:lastRenderedPageBreak/>
         <w:t xml:space="preserve">SSU 01 </w:t>
@@ -305,85 +258,68 @@
         <w:rPr>
           <w:b/>
           <w:bCs/>
+        </w:rPr>
+        <w:t>–</w:t>
+      </w:r>
+      <w:r>
+        <w:rPr>
+          <w:b/>
+          <w:bCs/>
+        </w:rPr>
+        <w:t xml:space="preserve"> igra</w:t>
+      </w:r>
+      <w:r>
+        <w:rPr>
+          <w:b/>
+          <w:bCs/>
+        </w:rPr>
+        <w:t>;</w:t>
+      </w:r>
+      <w:r>
+        <w:rPr>
+          <w:b/>
+          <w:bCs/>
+        </w:rPr>
+        <w:br/>
+      </w:r>
+      <w:r>
+        <w:rPr>
+          <w:b/>
+          <w:bCs/>
+        </w:rPr>
+        <w:t xml:space="preserve">SSU 02 – </w:t>
+      </w:r>
+      <w:r>
+        <w:rPr>
+          <w:b/>
+          <w:bCs/>
+        </w:rPr>
+        <w:t>č</w:t>
+      </w:r>
+      <w:r>
+        <w:rPr>
+          <w:b/>
+          <w:bCs/>
+        </w:rPr>
+        <w:t>et</w:t>
+      </w:r>
+      <w:r>
+        <w:rPr>
+          <w:b/>
+          <w:bCs/>
+        </w:rPr>
+        <w:br/>
+      </w:r>
+      <w:r>
+        <w:rPr>
+          <w:b/>
+          <w:bCs/>
           <w:noProof/>
-          <w:lang w:val="sr-Latn-RS"/>
-        </w:rPr>
-        <w:t>–</w:t>
-      </w:r>
-      <w:r>
-        <w:rPr>
-          <w:b/>
-          <w:bCs/>
-          <w:noProof/>
-          <w:lang w:val="sr-Latn-RS"/>
-        </w:rPr>
-        <w:t xml:space="preserve"> igra</w:t>
-      </w:r>
-      <w:r>
-        <w:rPr>
-          <w:b/>
-          <w:bCs/>
-          <w:noProof/>
-          <w:lang w:val="sr-Latn-RS"/>
-        </w:rPr>
-        <w:t>;</w:t>
-      </w:r>
-      <w:r>
-        <w:rPr>
-          <w:b/>
-          <w:bCs/>
-          <w:noProof/>
-          <w:lang w:val="sr-Latn-RS"/>
-        </w:rPr>
-        <w:br/>
-      </w:r>
-      <w:r>
-        <w:rPr>
-          <w:b/>
-          <w:bCs/>
-          <w:noProof/>
-          <w:lang w:val="sr-Latn-RS"/>
-        </w:rPr>
-        <w:t xml:space="preserve">SSU 02 – </w:t>
-      </w:r>
-      <w:r>
-        <w:rPr>
-          <w:b/>
-          <w:bCs/>
-          <w:noProof/>
-          <w:lang w:val="sr-Latn-RS"/>
-        </w:rPr>
-        <w:t>č</w:t>
-      </w:r>
-      <w:r>
-        <w:rPr>
-          <w:b/>
-          <w:bCs/>
-          <w:noProof/>
-          <w:lang w:val="sr-Latn-RS"/>
-        </w:rPr>
-        <w:t>et</w:t>
-      </w:r>
-      <w:r>
-        <w:rPr>
-          <w:b/>
-          <w:bCs/>
-          <w:noProof/>
-          <w:lang w:val="sr-Latn-RS"/>
-        </w:rPr>
-        <w:br/>
-      </w:r>
-      <w:r>
-        <w:rPr>
-          <w:b/>
-          <w:bCs/>
-          <w:noProof/>
-          <w:lang w:val="sr-Latn-RS"/>
         </w:rPr>
         <w:drawing>
-          <wp:inline distT="0" distB="0" distL="0" distR="0" wp14:anchorId="6371D153" wp14:editId="201C7ACD">
-            <wp:extent cx="5848350" cy="3679426"/>
-            <wp:effectExtent l="133350" t="114300" r="152400" b="168910"/>
+          <wp:inline distT="0" distB="0" distL="0" distR="0" wp14:anchorId="6371D153" wp14:editId="559FF193">
+            <wp:extent cx="5978177" cy="3761105"/>
+            <wp:effectExtent l="133350" t="114300" r="137160" b="163195"/>
             <wp:docPr id="1" name="Picture 1"/>
             <wp:cNvGraphicFramePr>
               <a:graphicFrameLocks xmlns:a="http://schemas.openxmlformats.org/drawingml/2006/main" noChangeAspect="1"/>
@@ -398,7 +334,7 @@
                     </pic:cNvPicPr>
                   </pic:nvPicPr>
                   <pic:blipFill>
-                    <a:blip r:embed="rId7">
+                    <a:blip r:embed="rId13">
                       <a:extLst>
                         <a:ext uri="{28A0092B-C50C-407E-A947-70E740481C1C}">
                           <a14:useLocalDpi xmlns:a14="http://schemas.microsoft.com/office/drawing/2010/main" val="0"/>
@@ -413,7 +349,7 @@
                   <pic:spPr bwMode="auto">
                     <a:xfrm>
                       <a:off x="0" y="0"/>
-                      <a:ext cx="5897611" cy="3710418"/>
+                      <a:ext cx="6037827" cy="3798633"/>
                     </a:xfrm>
                     <a:prstGeom prst="rect">
                       <a:avLst/>
@@ -462,7 +398,6 @@
         <w:rPr>
           <w:b/>
           <w:bCs/>
-          <w:lang w:val="sr-Latn-RS"/>
         </w:rPr>
       </w:pPr>
     </w:p>
@@ -472,14 +407,12 @@
         <w:rPr>
           <w:b/>
           <w:bCs/>
-          <w:lang w:val="sr-Latn-RS"/>
-        </w:rPr>
-      </w:pPr>
-      <w:r>
-        <w:rPr>
-          <w:b/>
-          <w:bCs/>
-          <w:lang w:val="sr-Latn-RS"/>
+        </w:rPr>
+      </w:pPr>
+      <w:r>
+        <w:rPr>
+          <w:b/>
+          <w:bCs/>
         </w:rPr>
         <w:t xml:space="preserve">SSU </w:t>
       </w:r>
@@ -487,7 +420,6 @@
         <w:rPr>
           <w:b/>
           <w:bCs/>
-          <w:lang w:val="sr-Latn-RS"/>
         </w:rPr>
         <w:t xml:space="preserve">?? </w:t>
       </w:r>
@@ -495,7 +427,6 @@
         <w:rPr>
           <w:b/>
           <w:bCs/>
-          <w:lang w:val="sr-Latn-RS"/>
         </w:rPr>
         <w:t>-</w:t>
       </w:r>
@@ -503,7 +434,6 @@
         <w:rPr>
           <w:b/>
           <w:bCs/>
-          <w:lang w:val="sr-Latn-RS"/>
         </w:rPr>
         <w:t xml:space="preserve"> </w:t>
       </w:r>
@@ -511,42 +441,15 @@
         <w:rPr>
           <w:b/>
           <w:bCs/>
-          <w:lang w:val="sr-Latn-RS"/>
-        </w:rPr>
-        <w:t xml:space="preserve">kraj igre </w:t>
-      </w:r>
-      <w:r>
-        <w:rPr>
-          <w:b/>
-          <w:bCs/>
-          <w:lang w:val="sr-Latn-RS"/>
-        </w:rPr>
-        <w:t xml:space="preserve">– </w:t>
-      </w:r>
-      <w:r>
-        <w:rPr>
-          <w:b/>
-          <w:bCs/>
-          <w:color w:val="FF0000"/>
-          <w:lang w:val="sr-Latn-RS"/>
-        </w:rPr>
-        <w:t>nije opisan ni u jednom ssu dokumentu</w:t>
-      </w:r>
-      <w:r>
-        <w:rPr>
-          <w:b/>
-          <w:bCs/>
-          <w:color w:val="FF0000"/>
-          <w:lang w:val="sr-Latn-RS"/>
-        </w:rPr>
-        <w:br/>
-      </w:r>
+        </w:rPr>
+        <w:t>kraj igre</w:t>
+      </w:r>
+      <w:commentRangeStart w:id="3"/>
       <w:r>
         <w:rPr>
           <w:b/>
           <w:bCs/>
           <w:noProof/>
-          <w:lang w:val="sr-Latn-RS"/>
         </w:rPr>
         <w:drawing>
           <wp:inline distT="0" distB="0" distL="0" distR="0" wp14:anchorId="5A418B89" wp14:editId="48A5FF4E">
@@ -566,7 +469,7 @@
                     </pic:cNvPicPr>
                   </pic:nvPicPr>
                   <pic:blipFill>
-                    <a:blip r:embed="rId8">
+                    <a:blip r:embed="rId14">
                       <a:extLst>
                         <a:ext uri="{28A0092B-C50C-407E-A947-70E740481C1C}">
                           <a14:useLocalDpi xmlns:a14="http://schemas.microsoft.com/office/drawing/2010/main" val="0"/>
@@ -623,6 +526,13 @@
           </wp:inline>
         </w:drawing>
       </w:r>
+      <w:commentRangeEnd w:id="3"/>
+      <w:r>
+        <w:rPr>
+          <w:rStyle w:val="CommentReference"/>
+        </w:rPr>
+        <w:commentReference w:id="3"/>
+      </w:r>
     </w:p>
     <w:p>
       <w:pPr>
@@ -630,24 +540,12 @@
         <w:rPr>
           <w:b/>
           <w:bCs/>
-          <w:lang w:val="sr-Latn-RS"/>
-        </w:rPr>
-      </w:pPr>
-    </w:p>
-    <w:p>
-      <w:pPr>
-        <w:spacing w:after="0"/>
-        <w:rPr>
-          <w:b/>
-          <w:bCs/>
-          <w:lang w:val="sr-Latn-RS"/>
-        </w:rPr>
-      </w:pPr>
-      <w:r>
-        <w:rPr>
-          <w:b/>
-          <w:bCs/>
-          <w:lang w:val="sr-Latn-RS"/>
+        </w:rPr>
+      </w:pPr>
+      <w:r>
+        <w:rPr>
+          <w:b/>
+          <w:bCs/>
         </w:rPr>
         <w:lastRenderedPageBreak/>
         <w:t xml:space="preserve">SSU 03 </w:t>
@@ -656,7 +554,6 @@
         <w:rPr>
           <w:b/>
           <w:bCs/>
-          <w:lang w:val="sr-Latn-RS"/>
         </w:rPr>
         <w:t>–</w:t>
       </w:r>
@@ -664,7 +561,6 @@
         <w:rPr>
           <w:b/>
           <w:bCs/>
-          <w:lang w:val="sr-Latn-RS"/>
         </w:rPr>
         <w:t xml:space="preserve"> registracija</w:t>
       </w:r>
@@ -672,7 +568,6 @@
         <w:rPr>
           <w:b/>
           <w:bCs/>
-          <w:lang w:val="sr-Latn-RS"/>
         </w:rPr>
         <w:br/>
       </w:r>
@@ -681,7 +576,6 @@
           <w:b/>
           <w:bCs/>
           <w:noProof/>
-          <w:lang w:val="sr-Latn-RS"/>
         </w:rPr>
         <w:drawing>
           <wp:inline distT="0" distB="0" distL="0" distR="0" wp14:anchorId="2F2EC2D4" wp14:editId="4362AC66">
@@ -701,7 +595,7 @@
                     </pic:cNvPicPr>
                   </pic:nvPicPr>
                   <pic:blipFill>
-                    <a:blip r:embed="rId9">
+                    <a:blip r:embed="rId15">
                       <a:extLst>
                         <a:ext uri="{28A0092B-C50C-407E-A947-70E740481C1C}">
                           <a14:useLocalDpi xmlns:a14="http://schemas.microsoft.com/office/drawing/2010/main" val="0"/>
@@ -765,7 +659,6 @@
         <w:rPr>
           <w:b/>
           <w:bCs/>
-          <w:lang w:val="sr-Latn-RS"/>
         </w:rPr>
       </w:pPr>
     </w:p>
@@ -775,14 +668,12 @@
         <w:rPr>
           <w:b/>
           <w:bCs/>
-          <w:lang w:val="sr-Latn-RS"/>
-        </w:rPr>
-      </w:pPr>
-      <w:r>
-        <w:rPr>
-          <w:b/>
-          <w:bCs/>
-          <w:lang w:val="sr-Latn-RS"/>
+        </w:rPr>
+      </w:pPr>
+      <w:r>
+        <w:rPr>
+          <w:b/>
+          <w:bCs/>
         </w:rPr>
         <w:t>SSU 04 - login</w:t>
       </w:r>
@@ -793,7 +684,6 @@
         <w:rPr>
           <w:b/>
           <w:bCs/>
-          <w:lang w:val="sr-Latn-RS"/>
         </w:rPr>
       </w:pPr>
       <w:r>
@@ -801,7 +691,6 @@
           <w:b/>
           <w:bCs/>
           <w:noProof/>
-          <w:lang w:val="sr-Latn-RS"/>
         </w:rPr>
         <w:drawing>
           <wp:inline distT="0" distB="0" distL="0" distR="0" wp14:anchorId="752C58A3" wp14:editId="258C3118">
@@ -821,7 +710,7 @@
                     </pic:cNvPicPr>
                   </pic:nvPicPr>
                   <pic:blipFill>
-                    <a:blip r:embed="rId10">
+                    <a:blip r:embed="rId16">
                       <a:extLst>
                         <a:ext uri="{28A0092B-C50C-407E-A947-70E740481C1C}">
                           <a14:useLocalDpi xmlns:a14="http://schemas.microsoft.com/office/drawing/2010/main" val="0"/>
@@ -885,7 +774,6 @@
         <w:rPr>
           <w:b/>
           <w:bCs/>
-          <w:lang w:val="sr-Latn-RS"/>
         </w:rPr>
       </w:pPr>
     </w:p>
@@ -895,14 +783,12 @@
         <w:rPr>
           <w:b/>
           <w:bCs/>
-          <w:lang w:val="sr-Latn-RS"/>
-        </w:rPr>
-      </w:pPr>
-      <w:r>
-        <w:rPr>
-          <w:b/>
-          <w:bCs/>
-          <w:lang w:val="sr-Latn-RS"/>
+        </w:rPr>
+      </w:pPr>
+      <w:r>
+        <w:rPr>
+          <w:b/>
+          <w:bCs/>
         </w:rPr>
         <w:t>SSU 13 – registrovanje administratora</w:t>
       </w:r>
@@ -910,7 +796,6 @@
         <w:rPr>
           <w:b/>
           <w:bCs/>
-          <w:lang w:val="sr-Latn-RS"/>
         </w:rPr>
         <w:br/>
       </w:r>
@@ -919,7 +804,6 @@
           <w:b/>
           <w:bCs/>
           <w:noProof/>
-          <w:lang w:val="sr-Latn-RS"/>
         </w:rPr>
         <w:drawing>
           <wp:inline distT="0" distB="0" distL="0" distR="0" wp14:anchorId="37D44793" wp14:editId="710ACEC7">
@@ -939,7 +823,7 @@
                     </pic:cNvPicPr>
                   </pic:nvPicPr>
                   <pic:blipFill>
-                    <a:blip r:embed="rId11">
+                    <a:blip r:embed="rId17">
                       <a:extLst>
                         <a:ext uri="{28A0092B-C50C-407E-A947-70E740481C1C}">
                           <a14:useLocalDpi xmlns:a14="http://schemas.microsoft.com/office/drawing/2010/main" val="0"/>
@@ -1003,14 +887,12 @@
         <w:rPr>
           <w:b/>
           <w:bCs/>
-          <w:lang w:val="sr-Latn-RS"/>
-        </w:rPr>
-      </w:pPr>
-      <w:r>
-        <w:rPr>
-          <w:b/>
-          <w:bCs/>
-          <w:lang w:val="sr-Latn-RS"/>
+        </w:rPr>
+      </w:pPr>
+      <w:r>
+        <w:rPr>
+          <w:b/>
+          <w:bCs/>
         </w:rPr>
         <w:lastRenderedPageBreak/>
         <w:t xml:space="preserve">SSU 05 – pravljenje </w:t>
@@ -1019,7 +901,6 @@
         <w:rPr>
           <w:b/>
           <w:bCs/>
-          <w:lang w:val="sr-Latn-RS"/>
         </w:rPr>
         <w:t>špila</w:t>
       </w:r>
@@ -1027,7 +908,6 @@
         <w:rPr>
           <w:b/>
           <w:bCs/>
-          <w:lang w:val="sr-Latn-RS"/>
         </w:rPr>
         <w:br/>
       </w:r>
@@ -1036,7 +916,6 @@
           <w:b/>
           <w:bCs/>
           <w:noProof/>
-          <w:lang w:val="sr-Latn-RS"/>
         </w:rPr>
         <w:drawing>
           <wp:inline distT="0" distB="0" distL="0" distR="0" wp14:anchorId="0C24C096" wp14:editId="716659A6">
@@ -1056,7 +935,7 @@
                     </pic:cNvPicPr>
                   </pic:nvPicPr>
                   <pic:blipFill>
-                    <a:blip r:embed="rId12">
+                    <a:blip r:embed="rId18">
                       <a:extLst>
                         <a:ext uri="{28A0092B-C50C-407E-A947-70E740481C1C}">
                           <a14:useLocalDpi xmlns:a14="http://schemas.microsoft.com/office/drawing/2010/main" val="0"/>
@@ -1120,7 +999,6 @@
         <w:rPr>
           <w:b/>
           <w:bCs/>
-          <w:lang w:val="sr-Latn-RS"/>
         </w:rPr>
       </w:pPr>
     </w:p>
@@ -1130,14 +1008,12 @@
         <w:rPr>
           <w:b/>
           <w:bCs/>
-          <w:lang w:val="sr-Latn-RS"/>
-        </w:rPr>
-      </w:pPr>
-      <w:r>
-        <w:rPr>
-          <w:b/>
-          <w:bCs/>
-          <w:lang w:val="sr-Latn-RS"/>
+        </w:rPr>
+      </w:pPr>
+      <w:r>
+        <w:rPr>
+          <w:b/>
+          <w:bCs/>
         </w:rPr>
         <w:t xml:space="preserve">SSU 06 – listanje </w:t>
       </w:r>
@@ -1145,7 +1021,6 @@
         <w:rPr>
           <w:b/>
           <w:bCs/>
-          <w:lang w:val="sr-Latn-RS"/>
         </w:rPr>
         <w:t>špilova</w:t>
       </w:r>
@@ -1153,7 +1028,6 @@
         <w:rPr>
           <w:b/>
           <w:bCs/>
-          <w:lang w:val="sr-Latn-RS"/>
         </w:rPr>
         <w:br/>
       </w:r>
@@ -1162,7 +1036,6 @@
           <w:b/>
           <w:bCs/>
           <w:noProof/>
-          <w:lang w:val="sr-Latn-RS"/>
         </w:rPr>
         <w:drawing>
           <wp:inline distT="0" distB="0" distL="0" distR="0" wp14:anchorId="56135149" wp14:editId="7F33CE6C">
@@ -1182,7 +1055,7 @@
                     </pic:cNvPicPr>
                   </pic:nvPicPr>
                   <pic:blipFill>
-                    <a:blip r:embed="rId13">
+                    <a:blip r:embed="rId19">
                       <a:extLst>
                         <a:ext uri="{28A0092B-C50C-407E-A947-70E740481C1C}">
                           <a14:useLocalDpi xmlns:a14="http://schemas.microsoft.com/office/drawing/2010/main" val="0"/>
@@ -1246,7 +1119,6 @@
         <w:rPr>
           <w:b/>
           <w:bCs/>
-          <w:lang w:val="sr-Latn-RS"/>
         </w:rPr>
       </w:pPr>
     </w:p>
@@ -1256,41 +1128,36 @@
         <w:rPr>
           <w:b/>
           <w:bCs/>
-          <w:lang w:val="sr-Latn-RS"/>
-        </w:rPr>
-      </w:pPr>
-      <w:r>
-        <w:rPr>
-          <w:b/>
-          <w:bCs/>
-          <w:lang w:val="sr-Latn-RS"/>
+        </w:rPr>
+      </w:pPr>
+      <w:r>
+        <w:rPr>
+          <w:b/>
+          <w:bCs/>
         </w:rPr>
         <w:lastRenderedPageBreak/>
-        <w:t xml:space="preserve">SSU ?? – prikaz špila – </w:t>
-      </w:r>
-      <w:r>
-        <w:rPr>
-          <w:b/>
-          <w:bCs/>
-          <w:color w:val="FF0000"/>
-          <w:lang w:val="sr-Latn-RS"/>
-        </w:rPr>
-        <w:t>nije opisan ni u jednom ssu dokumentu</w:t>
-      </w:r>
-      <w:r>
-        <w:rPr>
-          <w:b/>
-          <w:bCs/>
-          <w:lang w:val="sr-Latn-RS"/>
+        <w:t>SSU ?? – prikaz špila</w:t>
+      </w:r>
+      <w:r>
+        <w:rPr>
+          <w:b/>
+          <w:bCs/>
+        </w:rPr>
+        <w:t xml:space="preserve"> </w:t>
+      </w:r>
+      <w:r>
+        <w:rPr>
+          <w:b/>
+          <w:bCs/>
         </w:rPr>
         <w:br/>
       </w:r>
+      <w:commentRangeStart w:id="4"/>
       <w:r>
         <w:rPr>
           <w:b/>
           <w:bCs/>
           <w:noProof/>
-          <w:lang w:val="sr-Latn-RS"/>
         </w:rPr>
         <w:drawing>
           <wp:inline distT="0" distB="0" distL="0" distR="0" wp14:anchorId="284460A7" wp14:editId="623CBF75">
@@ -1310,7 +1177,7 @@
                     </pic:cNvPicPr>
                   </pic:nvPicPr>
                   <pic:blipFill>
-                    <a:blip r:embed="rId14">
+                    <a:blip r:embed="rId20">
                       <a:extLst>
                         <a:ext uri="{28A0092B-C50C-407E-A947-70E740481C1C}">
                           <a14:useLocalDpi xmlns:a14="http://schemas.microsoft.com/office/drawing/2010/main" val="0"/>
@@ -1341,6 +1208,13 @@
           </wp:inline>
         </w:drawing>
       </w:r>
+      <w:commentRangeEnd w:id="4"/>
+      <w:r>
+        <w:rPr>
+          <w:rStyle w:val="CommentReference"/>
+        </w:rPr>
+        <w:commentReference w:id="4"/>
+      </w:r>
     </w:p>
     <w:p>
       <w:pPr>
@@ -1348,7 +1222,6 @@
         <w:rPr>
           <w:b/>
           <w:bCs/>
-          <w:lang w:val="sr-Latn-RS"/>
         </w:rPr>
       </w:pPr>
     </w:p>
@@ -1358,14 +1231,12 @@
         <w:rPr>
           <w:b/>
           <w:bCs/>
-          <w:lang w:val="sr-Latn-RS"/>
-        </w:rPr>
-      </w:pPr>
-      <w:r>
-        <w:rPr>
-          <w:b/>
-          <w:bCs/>
-          <w:lang w:val="sr-Latn-RS"/>
+        </w:rPr>
+      </w:pPr>
+      <w:r>
+        <w:rPr>
+          <w:b/>
+          <w:bCs/>
         </w:rPr>
         <w:t xml:space="preserve">SSU </w:t>
       </w:r>
@@ -1373,7 +1244,6 @@
         <w:rPr>
           <w:b/>
           <w:bCs/>
-          <w:lang w:val="sr-Latn-RS"/>
         </w:rPr>
         <w:t>09 – pregled soba</w:t>
       </w:r>
@@ -1381,7 +1251,6 @@
         <w:rPr>
           <w:b/>
           <w:bCs/>
-          <w:lang w:val="sr-Latn-RS"/>
         </w:rPr>
         <w:br/>
       </w:r>
@@ -1390,7 +1259,6 @@
           <w:b/>
           <w:bCs/>
           <w:noProof/>
-          <w:lang w:val="sr-Latn-RS"/>
         </w:rPr>
         <w:drawing>
           <wp:inline distT="0" distB="0" distL="0" distR="0" wp14:anchorId="6752ECD9" wp14:editId="1B610029">
@@ -1410,7 +1278,7 @@
                     </pic:cNvPicPr>
                   </pic:nvPicPr>
                   <pic:blipFill>
-                    <a:blip r:embed="rId15">
+                    <a:blip r:embed="rId21">
                       <a:extLst>
                         <a:ext uri="{28A0092B-C50C-407E-A947-70E740481C1C}">
                           <a14:useLocalDpi xmlns:a14="http://schemas.microsoft.com/office/drawing/2010/main" val="0"/>
@@ -1474,7 +1342,6 @@
         <w:rPr>
           <w:b/>
           <w:bCs/>
-          <w:lang w:val="sr-Latn-RS"/>
         </w:rPr>
       </w:pPr>
     </w:p>
@@ -1484,14 +1351,12 @@
         <w:rPr>
           <w:b/>
           <w:bCs/>
-          <w:lang w:val="sr-Latn-RS"/>
-        </w:rPr>
-      </w:pPr>
-      <w:r>
-        <w:rPr>
-          <w:b/>
-          <w:bCs/>
-          <w:lang w:val="sr-Latn-RS"/>
+        </w:rPr>
+      </w:pPr>
+      <w:r>
+        <w:rPr>
+          <w:b/>
+          <w:bCs/>
         </w:rPr>
         <w:lastRenderedPageBreak/>
         <w:t>SSU 08 – pravljenje sobe</w:t>
@@ -1500,7 +1365,6 @@
         <w:rPr>
           <w:b/>
           <w:bCs/>
-          <w:lang w:val="sr-Latn-RS"/>
         </w:rPr>
         <w:br/>
       </w:r>
@@ -1509,7 +1373,6 @@
           <w:b/>
           <w:bCs/>
           <w:noProof/>
-          <w:lang w:val="sr-Latn-RS"/>
         </w:rPr>
         <w:drawing>
           <wp:inline distT="0" distB="0" distL="0" distR="0" wp14:anchorId="10E9939F" wp14:editId="6BD10131">
@@ -1529,7 +1392,7 @@
                     </pic:cNvPicPr>
                   </pic:nvPicPr>
                   <pic:blipFill>
-                    <a:blip r:embed="rId16">
+                    <a:blip r:embed="rId22">
                       <a:extLst>
                         <a:ext uri="{28A0092B-C50C-407E-A947-70E740481C1C}">
                           <a14:useLocalDpi xmlns:a14="http://schemas.microsoft.com/office/drawing/2010/main" val="0"/>
@@ -1593,7 +1456,6 @@
         <w:rPr>
           <w:b/>
           <w:bCs/>
-          <w:lang w:val="sr-Latn-RS"/>
         </w:rPr>
       </w:pPr>
     </w:p>
@@ -1603,14 +1465,12 @@
         <w:rPr>
           <w:b/>
           <w:bCs/>
-          <w:lang w:val="sr-Latn-RS"/>
-        </w:rPr>
-      </w:pPr>
-      <w:r>
-        <w:rPr>
-          <w:b/>
-          <w:bCs/>
-          <w:lang w:val="sr-Latn-RS"/>
+        </w:rPr>
+      </w:pPr>
+      <w:r>
+        <w:rPr>
+          <w:b/>
+          <w:bCs/>
         </w:rPr>
         <w:t>SSU 09 – priklju</w:t>
       </w:r>
@@ -1618,7 +1478,6 @@
         <w:rPr>
           <w:b/>
           <w:bCs/>
-          <w:lang w:val="sr-Latn-RS"/>
         </w:rPr>
         <w:t>č</w:t>
       </w:r>
@@ -1626,7 +1485,6 @@
         <w:rPr>
           <w:b/>
           <w:bCs/>
-          <w:lang w:val="sr-Latn-RS"/>
         </w:rPr>
         <w:t>ivanje sobi</w:t>
       </w:r>
@@ -1634,7 +1492,6 @@
         <w:rPr>
           <w:b/>
           <w:bCs/>
-          <w:lang w:val="sr-Latn-RS"/>
         </w:rPr>
         <w:br/>
       </w:r>
@@ -1643,7 +1500,6 @@
           <w:b/>
           <w:bCs/>
           <w:noProof/>
-          <w:lang w:val="sr-Latn-RS"/>
         </w:rPr>
         <w:drawing>
           <wp:inline distT="0" distB="0" distL="0" distR="0" wp14:anchorId="7B4A0EEF" wp14:editId="468D814E">
@@ -1663,7 +1519,7 @@
                     </pic:cNvPicPr>
                   </pic:nvPicPr>
                   <pic:blipFill>
-                    <a:blip r:embed="rId17">
+                    <a:blip r:embed="rId23">
                       <a:extLst>
                         <a:ext uri="{28A0092B-C50C-407E-A947-70E740481C1C}">
                           <a14:useLocalDpi xmlns:a14="http://schemas.microsoft.com/office/drawing/2010/main" val="0"/>
@@ -1727,7 +1583,6 @@
         <w:rPr>
           <w:b/>
           <w:bCs/>
-          <w:lang w:val="sr-Latn-RS"/>
         </w:rPr>
       </w:pPr>
     </w:p>
@@ -1739,6 +1594,420 @@
     </w:sectPr>
   </w:body>
 </w:document>
+</file>
+
+<file path=word/comments.xml><?xml version="1.0" encoding="utf-8"?>
+<w:comments xmlns:wpc="http://schemas.microsoft.com/office/word/2010/wordprocessingCanvas" xmlns:cx="http://schemas.microsoft.com/office/drawing/2014/chartex" xmlns:cx1="http://schemas.microsoft.com/office/drawing/2015/9/8/chartex" xmlns:cx2="http://schemas.microsoft.com/office/drawing/2015/10/21/chartex" xmlns:cx3="http://schemas.microsoft.com/office/drawing/2016/5/9/chartex" xmlns:cx4="http://schemas.microsoft.com/office/drawing/2016/5/10/chartex" xmlns:cx5="http://schemas.microsoft.com/office/drawing/2016/5/11/chartex" xmlns:cx6="http://schemas.microsoft.com/office/drawing/2016/5/12/chartex" xmlns:cx7="http://schemas.microsoft.com/office/drawing/2016/5/13/chartex" xmlns:cx8="http://schemas.microsoft.com/office/drawing/2016/5/14/chartex" xmlns:mc="http://schemas.openxmlformats.org/markup-compatibility/2006" xmlns:aink="http://schemas.microsoft.com/office/drawing/2016/ink" xmlns:am3d="http://schemas.microsoft.com/office/drawing/2017/model3d" xmlns:o="urn:schemas-microsoft-com:office:office" xmlns:r="http://schemas.openxmlformats.org/officeDocument/2006/relationships" xmlns:m="http://schemas.openxmlformats.org/officeDocument/2006/math" xmlns:v="urn:schemas-microsoft-com:vml" xmlns:wp14="http://schemas.microsoft.com/office/word/2010/wordprocessingDrawing" xmlns:wp="http://schemas.openxmlformats.org/drawingml/2006/wordprocessingDrawing" xmlns:w10="urn:schemas-microsoft-com:office:word" xmlns:w="http://schemas.openxmlformats.org/wordprocessingml/2006/main" xmlns:w14="http://schemas.microsoft.com/office/word/2010/wordml" xmlns:w15="http://schemas.microsoft.com/office/word/2012/wordml" xmlns:w16cex="http://schemas.microsoft.com/office/word/2018/wordml/cex" xmlns:w16cid="http://schemas.microsoft.com/office/word/2016/wordml/cid" xmlns:w16="http://schemas.microsoft.com/office/word/2018/wordml" xmlns:w16se="http://schemas.microsoft.com/office/word/2015/wordml/symex" xmlns:wpg="http://schemas.microsoft.com/office/word/2010/wordprocessingGroup" xmlns:wpi="http://schemas.microsoft.com/office/word/2010/wordprocessingInk" xmlns:wne="http://schemas.microsoft.com/office/word/2006/wordml" xmlns:wps="http://schemas.microsoft.com/office/word/2010/wordprocessingShape" mc:Ignorable="w14 w15 w16se w16cid w16 w16cex wp14">
+  <w:comment w:id="0" w:author="Author" w:initials="A">
+    <w:p>
+      <w:pPr>
+        <w:pStyle w:val="CommentText"/>
+        <w:rPr>
+          <w:color w:val="7030A0"/>
+        </w:rPr>
+      </w:pPr>
+      <w:r>
+        <w:rPr>
+          <w:b/>
+          <w:bCs/>
+          <w:color w:val="7030A0"/>
+        </w:rPr>
+        <w:t xml:space="preserve">+ </w:t>
+      </w:r>
+      <w:r>
+        <w:rPr>
+          <w:rStyle w:val="CommentReference"/>
+          <w:b/>
+          <w:bCs/>
+          <w:color w:val="7030A0"/>
+        </w:rPr>
+        <w:annotationRef/>
+      </w:r>
+      <w:r>
+        <w:rPr>
+          <w:b/>
+          <w:bCs/>
+          <w:color w:val="7030A0"/>
+        </w:rPr>
+        <w:t>primedba za ceo prototip</w:t>
+      </w:r>
+      <w:r>
+        <w:rPr>
+          <w:color w:val="7030A0"/>
+        </w:rPr>
+        <w:t xml:space="preserve"> – </w:t>
+      </w:r>
+      <w:r>
+        <w:rPr>
+          <w:color w:val="7030A0"/>
+        </w:rPr>
+        <w:t>nije jasno kako korisnik</w:t>
+      </w:r>
+      <w:r>
+        <w:rPr>
+          <w:color w:val="7030A0"/>
+        </w:rPr>
+        <w:t xml:space="preserve"> </w:t>
+      </w:r>
+      <w:r>
+        <w:rPr>
+          <w:color w:val="7030A0"/>
+        </w:rPr>
+        <w:t>prelazi iz jednog menija u drugi i vraća se nazad</w:t>
+      </w:r>
+    </w:p>
+    <w:p>
+      <w:pPr>
+        <w:pStyle w:val="CommentText"/>
+        <w:numPr>
+          <w:ilvl w:val="0"/>
+          <w:numId w:val="1"/>
+        </w:numPr>
+        <w:rPr>
+          <w:color w:val="7030A0"/>
+        </w:rPr>
+      </w:pPr>
+      <w:r>
+        <w:rPr>
+          <w:color w:val="7030A0"/>
+        </w:rPr>
+        <w:t xml:space="preserve"> na primer, kako bi </w:t>
+      </w:r>
+      <w:r>
+        <w:rPr>
+          <w:color w:val="7030A0"/>
+        </w:rPr>
+        <w:t xml:space="preserve">se </w:t>
+      </w:r>
+      <w:r>
+        <w:rPr>
+          <w:color w:val="7030A0"/>
+        </w:rPr>
+        <w:t xml:space="preserve">korisnik </w:t>
+      </w:r>
+      <w:r>
+        <w:rPr>
+          <w:color w:val="7030A0"/>
+        </w:rPr>
+        <w:t>iz</w:t>
+      </w:r>
+      <w:r>
+        <w:rPr>
+          <w:color w:val="7030A0"/>
+        </w:rPr>
+        <w:t xml:space="preserve"> prikaza kraja igre vratio u glavni meni? ne postoji ni jedno dugme za navigaciju</w:t>
+      </w:r>
+      <w:bookmarkStart w:id="1" w:name="_GoBack"/>
+      <w:bookmarkEnd w:id="1"/>
+    </w:p>
+  </w:comment>
+  <w:comment w:id="2" w:author="Author" w:initials="A">
+    <w:p>
+      <w:pPr>
+        <w:pStyle w:val="CommentText"/>
+        <w:rPr>
+          <w:b/>
+          <w:bCs/>
+          <w:color w:val="7030A0"/>
+        </w:rPr>
+      </w:pPr>
+      <w:r>
+        <w:rPr>
+          <w:b/>
+          <w:bCs/>
+          <w:color w:val="7030A0"/>
+        </w:rPr>
+        <w:t xml:space="preserve">+ </w:t>
+      </w:r>
+      <w:r>
+        <w:rPr>
+          <w:rStyle w:val="CommentReference"/>
+          <w:b/>
+          <w:bCs/>
+          <w:color w:val="7030A0"/>
+        </w:rPr>
+        <w:annotationRef/>
+      </w:r>
+      <w:r>
+        <w:rPr>
+          <w:b/>
+          <w:bCs/>
+          <w:color w:val="7030A0"/>
+        </w:rPr>
+        <w:t xml:space="preserve">funkcionalnost </w:t>
+      </w:r>
+      <w:r>
+        <w:rPr>
+          <w:b/>
+          <w:bCs/>
+          <w:color w:val="7030A0"/>
+        </w:rPr>
+        <w:t>treba da bude opisana u posebnom ssu dokumentu</w:t>
+      </w:r>
+    </w:p>
+  </w:comment>
+  <w:comment w:id="3" w:author="Author" w:initials="A">
+    <w:p>
+      <w:pPr>
+        <w:pStyle w:val="CommentText"/>
+        <w:rPr>
+          <w:b/>
+          <w:bCs/>
+          <w:color w:val="7030A0"/>
+        </w:rPr>
+      </w:pPr>
+      <w:r>
+        <w:rPr>
+          <w:rStyle w:val="CommentReference"/>
+          <w:color w:val="7030A0"/>
+        </w:rPr>
+        <w:annotationRef/>
+      </w:r>
+      <w:r>
+        <w:rPr>
+          <w:b/>
+          <w:bCs/>
+          <w:color w:val="7030A0"/>
+        </w:rPr>
+        <w:t>+ funkcionalnost kraja igre nije opisana ni u jednom ssu dokumentu</w:t>
+      </w:r>
+    </w:p>
+  </w:comment>
+  <w:comment w:id="4" w:author="Author" w:initials="A">
+    <w:p>
+      <w:pPr>
+        <w:pStyle w:val="CommentText"/>
+        <w:rPr>
+          <w:b/>
+          <w:bCs/>
+          <w:color w:val="7030A0"/>
+        </w:rPr>
+      </w:pPr>
+      <w:r>
+        <w:rPr>
+          <w:rStyle w:val="CommentReference"/>
+          <w:b/>
+          <w:bCs/>
+          <w:color w:val="7030A0"/>
+        </w:rPr>
+        <w:annotationRef/>
+      </w:r>
+      <w:r>
+        <w:rPr>
+          <w:b/>
+          <w:bCs/>
+          <w:color w:val="7030A0"/>
+        </w:rPr>
+        <w:t xml:space="preserve">+ funkcionalnost prikaza </w:t>
+      </w:r>
+      <w:r>
+        <w:rPr>
+          <w:b/>
+          <w:bCs/>
+          <w:color w:val="7030A0"/>
+        </w:rPr>
+        <w:t>špila</w:t>
+      </w:r>
+      <w:r>
+        <w:rPr>
+          <w:b/>
+          <w:bCs/>
+          <w:color w:val="7030A0"/>
+        </w:rPr>
+        <w:t xml:space="preserve"> nije opisana ni u jednom ssu dokumentu</w:t>
+      </w:r>
+    </w:p>
+  </w:comment>
+</w:comments>
+</file>
+
+<file path=word/commentsExtended.xml><?xml version="1.0" encoding="utf-8"?>
+<w15:commentsEx xmlns:wpc="http://schemas.microsoft.com/office/word/2010/wordprocessingCanvas" xmlns:cx="http://schemas.microsoft.com/office/drawing/2014/chartex" xmlns:cx1="http://schemas.microsoft.com/office/drawing/2015/9/8/chartex" xmlns:cx2="http://schemas.microsoft.com/office/drawing/2015/10/21/chartex" xmlns:cx3="http://schemas.microsoft.com/office/drawing/2016/5/9/chartex" xmlns:cx4="http://schemas.microsoft.com/office/drawing/2016/5/10/chartex" xmlns:cx5="http://schemas.microsoft.com/office/drawing/2016/5/11/chartex" xmlns:cx6="http://schemas.microsoft.com/office/drawing/2016/5/12/chartex" xmlns:cx7="http://schemas.microsoft.com/office/drawing/2016/5/13/chartex" xmlns:cx8="http://schemas.microsoft.com/office/drawing/2016/5/14/chartex" xmlns:mc="http://schemas.openxmlformats.org/markup-compatibility/2006" xmlns:aink="http://schemas.microsoft.com/office/drawing/2016/ink" xmlns:am3d="http://schemas.microsoft.com/office/drawing/2017/model3d" xmlns:o="urn:schemas-microsoft-com:office:office" xmlns:r="http://schemas.openxmlformats.org/officeDocument/2006/relationships" xmlns:m="http://schemas.openxmlformats.org/officeDocument/2006/math" xmlns:v="urn:schemas-microsoft-com:vml" xmlns:wp14="http://schemas.microsoft.com/office/word/2010/wordprocessingDrawing" xmlns:wp="http://schemas.openxmlformats.org/drawingml/2006/wordprocessingDrawing" xmlns:w10="urn:schemas-microsoft-com:office:word" xmlns:w="http://schemas.openxmlformats.org/wordprocessingml/2006/main" xmlns:w14="http://schemas.microsoft.com/office/word/2010/wordml" xmlns:w15="http://schemas.microsoft.com/office/word/2012/wordml" xmlns:w16cex="http://schemas.microsoft.com/office/word/2018/wordml/cex" xmlns:w16cid="http://schemas.microsoft.com/office/word/2016/wordml/cid" xmlns:w16="http://schemas.microsoft.com/office/word/2018/wordml" xmlns:w16se="http://schemas.microsoft.com/office/word/2015/wordml/symex" xmlns:wpg="http://schemas.microsoft.com/office/word/2010/wordprocessingGroup" xmlns:wpi="http://schemas.microsoft.com/office/word/2010/wordprocessingInk" xmlns:wne="http://schemas.microsoft.com/office/word/2006/wordml" xmlns:wps="http://schemas.microsoft.com/office/word/2010/wordprocessingShape" mc:Ignorable="w14 w15 w16se w16cid w16 w16cex wp14">
+  <w15:commentEx w15:paraId="3FD5204C" w15:done="0"/>
+  <w15:commentEx w15:paraId="46AB7A7A" w15:done="0"/>
+  <w15:commentEx w15:paraId="7352B1C8" w15:done="0"/>
+  <w15:commentEx w15:paraId="21ECF4FE" w15:done="0"/>
+</w15:commentsEx>
+</file>
+
+<file path=word/commentsIds.xml><?xml version="1.0" encoding="utf-8"?>
+<w16cid:commentsIds xmlns:wpc="http://schemas.microsoft.com/office/word/2010/wordprocessingCanvas" xmlns:cx="http://schemas.microsoft.com/office/drawing/2014/chartex" xmlns:cx1="http://schemas.microsoft.com/office/drawing/2015/9/8/chartex" xmlns:cx2="http://schemas.microsoft.com/office/drawing/2015/10/21/chartex" xmlns:cx3="http://schemas.microsoft.com/office/drawing/2016/5/9/chartex" xmlns:cx4="http://schemas.microsoft.com/office/drawing/2016/5/10/chartex" xmlns:cx5="http://schemas.microsoft.com/office/drawing/2016/5/11/chartex" xmlns:cx6="http://schemas.microsoft.com/office/drawing/2016/5/12/chartex" xmlns:cx7="http://schemas.microsoft.com/office/drawing/2016/5/13/chartex" xmlns:cx8="http://schemas.microsoft.com/office/drawing/2016/5/14/chartex" xmlns:mc="http://schemas.openxmlformats.org/markup-compatibility/2006" xmlns:aink="http://schemas.microsoft.com/office/drawing/2016/ink" xmlns:am3d="http://schemas.microsoft.com/office/drawing/2017/model3d" xmlns:o="urn:schemas-microsoft-com:office:office" xmlns:r="http://schemas.openxmlformats.org/officeDocument/2006/relationships" xmlns:m="http://schemas.openxmlformats.org/officeDocument/2006/math" xmlns:v="urn:schemas-microsoft-com:vml" xmlns:wp14="http://schemas.microsoft.com/office/word/2010/wordprocessingDrawing" xmlns:wp="http://schemas.openxmlformats.org/drawingml/2006/wordprocessingDrawing" xmlns:w10="urn:schemas-microsoft-com:office:word" xmlns:w="http://schemas.openxmlformats.org/wordprocessingml/2006/main" xmlns:w14="http://schemas.microsoft.com/office/word/2010/wordml" xmlns:w15="http://schemas.microsoft.com/office/word/2012/wordml" xmlns:w16cex="http://schemas.microsoft.com/office/word/2018/wordml/cex" xmlns:w16cid="http://schemas.microsoft.com/office/word/2016/wordml/cid" xmlns:w16="http://schemas.microsoft.com/office/word/2018/wordml" xmlns:w16se="http://schemas.microsoft.com/office/word/2015/wordml/symex" xmlns:wpg="http://schemas.microsoft.com/office/word/2010/wordprocessingGroup" xmlns:wpi="http://schemas.microsoft.com/office/word/2010/wordprocessingInk" xmlns:wne="http://schemas.microsoft.com/office/word/2006/wordml" xmlns:wps="http://schemas.microsoft.com/office/word/2010/wordprocessingShape" mc:Ignorable="w14 w15 w16se w16cid w16 w16cex wp14">
+  <w16cid:commentId w16cid:paraId="3FD5204C" w16cid:durableId="22261AE6"/>
+  <w16cid:commentId w16cid:paraId="46AB7A7A" w16cid:durableId="22261B7C"/>
+  <w16cid:commentId w16cid:paraId="7352B1C8" w16cid:durableId="22261BA2"/>
+  <w16cid:commentId w16cid:paraId="21ECF4FE" w16cid:durableId="22261BBB"/>
+</w16cid:commentsIds>
+</file>
+
+<file path=word/endnotes.xml><?xml version="1.0" encoding="utf-8"?>
+<w:endnotes xmlns:wpc="http://schemas.microsoft.com/office/word/2010/wordprocessingCanvas" xmlns:cx="http://schemas.microsoft.com/office/drawing/2014/chartex" xmlns:cx1="http://schemas.microsoft.com/office/drawing/2015/9/8/chartex" xmlns:cx2="http://schemas.microsoft.com/office/drawing/2015/10/21/chartex" xmlns:cx3="http://schemas.microsoft.com/office/drawing/2016/5/9/chartex" xmlns:cx4="http://schemas.microsoft.com/office/drawing/2016/5/10/chartex" xmlns:cx5="http://schemas.microsoft.com/office/drawing/2016/5/11/chartex" xmlns:cx6="http://schemas.microsoft.com/office/drawing/2016/5/12/chartex" xmlns:cx7="http://schemas.microsoft.com/office/drawing/2016/5/13/chartex" xmlns:cx8="http://schemas.microsoft.com/office/drawing/2016/5/14/chartex" xmlns:mc="http://schemas.openxmlformats.org/markup-compatibility/2006" xmlns:aink="http://schemas.microsoft.com/office/drawing/2016/ink" xmlns:am3d="http://schemas.microsoft.com/office/drawing/2017/model3d" xmlns:o="urn:schemas-microsoft-com:office:office" xmlns:r="http://schemas.openxmlformats.org/officeDocument/2006/relationships" xmlns:m="http://schemas.openxmlformats.org/officeDocument/2006/math" xmlns:v="urn:schemas-microsoft-com:vml" xmlns:wp14="http://schemas.microsoft.com/office/word/2010/wordprocessingDrawing" xmlns:wp="http://schemas.openxmlformats.org/drawingml/2006/wordprocessingDrawing" xmlns:w10="urn:schemas-microsoft-com:office:word" xmlns:w="http://schemas.openxmlformats.org/wordprocessingml/2006/main" xmlns:w14="http://schemas.microsoft.com/office/word/2010/wordml" xmlns:w15="http://schemas.microsoft.com/office/word/2012/wordml" xmlns:w16cex="http://schemas.microsoft.com/office/word/2018/wordml/cex" xmlns:w16cid="http://schemas.microsoft.com/office/word/2016/wordml/cid" xmlns:w16="http://schemas.microsoft.com/office/word/2018/wordml" xmlns:w16se="http://schemas.microsoft.com/office/word/2015/wordml/symex" xmlns:wpg="http://schemas.microsoft.com/office/word/2010/wordprocessingGroup" xmlns:wpi="http://schemas.microsoft.com/office/word/2010/wordprocessingInk" xmlns:wne="http://schemas.microsoft.com/office/word/2006/wordml" xmlns:wps="http://schemas.microsoft.com/office/word/2010/wordprocessingShape" mc:Ignorable="w14 w15 w16se w16cid w16 w16cex wp14">
+  <w:endnote w:type="separator" w:id="-1">
+    <w:p>
+      <w:pPr>
+        <w:spacing w:after="0" w:line="240" w:lineRule="auto"/>
+      </w:pPr>
+      <w:r>
+        <w:separator/>
+      </w:r>
+    </w:p>
+  </w:endnote>
+  <w:endnote w:type="continuationSeparator" w:id="0">
+    <w:p>
+      <w:pPr>
+        <w:spacing w:after="0" w:line="240" w:lineRule="auto"/>
+      </w:pPr>
+      <w:r>
+        <w:continuationSeparator/>
+      </w:r>
+    </w:p>
+  </w:endnote>
+</w:endnotes>
+</file>
+
+<file path=word/footnotes.xml><?xml version="1.0" encoding="utf-8"?>
+<w:footnotes xmlns:wpc="http://schemas.microsoft.com/office/word/2010/wordprocessingCanvas" xmlns:cx="http://schemas.microsoft.com/office/drawing/2014/chartex" xmlns:cx1="http://schemas.microsoft.com/office/drawing/2015/9/8/chartex" xmlns:cx2="http://schemas.microsoft.com/office/drawing/2015/10/21/chartex" xmlns:cx3="http://schemas.microsoft.com/office/drawing/2016/5/9/chartex" xmlns:cx4="http://schemas.microsoft.com/office/drawing/2016/5/10/chartex" xmlns:cx5="http://schemas.microsoft.com/office/drawing/2016/5/11/chartex" xmlns:cx6="http://schemas.microsoft.com/office/drawing/2016/5/12/chartex" xmlns:cx7="http://schemas.microsoft.com/office/drawing/2016/5/13/chartex" xmlns:cx8="http://schemas.microsoft.com/office/drawing/2016/5/14/chartex" xmlns:mc="http://schemas.openxmlformats.org/markup-compatibility/2006" xmlns:aink="http://schemas.microsoft.com/office/drawing/2016/ink" xmlns:am3d="http://schemas.microsoft.com/office/drawing/2017/model3d" xmlns:o="urn:schemas-microsoft-com:office:office" xmlns:r="http://schemas.openxmlformats.org/officeDocument/2006/relationships" xmlns:m="http://schemas.openxmlformats.org/officeDocument/2006/math" xmlns:v="urn:schemas-microsoft-com:vml" xmlns:wp14="http://schemas.microsoft.com/office/word/2010/wordprocessingDrawing" xmlns:wp="http://schemas.openxmlformats.org/drawingml/2006/wordprocessingDrawing" xmlns:w10="urn:schemas-microsoft-com:office:word" xmlns:w="http://schemas.openxmlformats.org/wordprocessingml/2006/main" xmlns:w14="http://schemas.microsoft.com/office/word/2010/wordml" xmlns:w15="http://schemas.microsoft.com/office/word/2012/wordml" xmlns:w16cex="http://schemas.microsoft.com/office/word/2018/wordml/cex" xmlns:w16cid="http://schemas.microsoft.com/office/word/2016/wordml/cid" xmlns:w16="http://schemas.microsoft.com/office/word/2018/wordml" xmlns:w16se="http://schemas.microsoft.com/office/word/2015/wordml/symex" xmlns:wpg="http://schemas.microsoft.com/office/word/2010/wordprocessingGroup" xmlns:wpi="http://schemas.microsoft.com/office/word/2010/wordprocessingInk" xmlns:wne="http://schemas.microsoft.com/office/word/2006/wordml" xmlns:wps="http://schemas.microsoft.com/office/word/2010/wordprocessingShape" mc:Ignorable="w14 w15 w16se w16cid w16 w16cex wp14">
+  <w:footnote w:type="separator" w:id="-1">
+    <w:p>
+      <w:pPr>
+        <w:spacing w:after="0" w:line="240" w:lineRule="auto"/>
+      </w:pPr>
+      <w:r>
+        <w:separator/>
+      </w:r>
+    </w:p>
+  </w:footnote>
+  <w:footnote w:type="continuationSeparator" w:id="0">
+    <w:p>
+      <w:pPr>
+        <w:spacing w:after="0" w:line="240" w:lineRule="auto"/>
+      </w:pPr>
+      <w:r>
+        <w:continuationSeparator/>
+      </w:r>
+    </w:p>
+  </w:footnote>
+</w:footnotes>
+</file>
+
+<file path=word/numbering.xml><?xml version="1.0" encoding="utf-8"?>
+<w:numbering xmlns:wpc="http://schemas.microsoft.com/office/word/2010/wordprocessingCanvas" xmlns:cx="http://schemas.microsoft.com/office/drawing/2014/chartex" xmlns:cx1="http://schemas.microsoft.com/office/drawing/2015/9/8/chartex" xmlns:cx2="http://schemas.microsoft.com/office/drawing/2015/10/21/chartex" xmlns:cx3="http://schemas.microsoft.com/office/drawing/2016/5/9/chartex" xmlns:cx4="http://schemas.microsoft.com/office/drawing/2016/5/10/chartex" xmlns:cx5="http://schemas.microsoft.com/office/drawing/2016/5/11/chartex" xmlns:cx6="http://schemas.microsoft.com/office/drawing/2016/5/12/chartex" xmlns:cx7="http://schemas.microsoft.com/office/drawing/2016/5/13/chartex" xmlns:cx8="http://schemas.microsoft.com/office/drawing/2016/5/14/chartex" xmlns:mc="http://schemas.openxmlformats.org/markup-compatibility/2006" xmlns:aink="http://schemas.microsoft.com/office/drawing/2016/ink" xmlns:am3d="http://schemas.microsoft.com/office/drawing/2017/model3d" xmlns:o="urn:schemas-microsoft-com:office:office" xmlns:r="http://schemas.openxmlformats.org/officeDocument/2006/relationships" xmlns:m="http://schemas.openxmlformats.org/officeDocument/2006/math" xmlns:v="urn:schemas-microsoft-com:vml" xmlns:wp14="http://schemas.microsoft.com/office/word/2010/wordprocessingDrawing" xmlns:wp="http://schemas.openxmlformats.org/drawingml/2006/wordprocessingDrawing" xmlns:w10="urn:schemas-microsoft-com:office:word" xmlns:w="http://schemas.openxmlformats.org/wordprocessingml/2006/main" xmlns:w14="http://schemas.microsoft.com/office/word/2010/wordml" xmlns:w15="http://schemas.microsoft.com/office/word/2012/wordml" xmlns:w16cex="http://schemas.microsoft.com/office/word/2018/wordml/cex" xmlns:w16cid="http://schemas.microsoft.com/office/word/2016/wordml/cid" xmlns:w16="http://schemas.microsoft.com/office/word/2018/wordml" xmlns:w16se="http://schemas.microsoft.com/office/word/2015/wordml/symex" xmlns:wpg="http://schemas.microsoft.com/office/word/2010/wordprocessingGroup" xmlns:wpi="http://schemas.microsoft.com/office/word/2010/wordprocessingInk" xmlns:wne="http://schemas.microsoft.com/office/word/2006/wordml" xmlns:wps="http://schemas.microsoft.com/office/word/2010/wordprocessingShape" mc:Ignorable="w14 w15 w16se w16cid w16 w16cex wp14">
+  <w:abstractNum w:abstractNumId="0" w15:restartNumberingAfterBreak="0">
+    <w:nsid w:val="1C994B20"/>
+    <w:multiLevelType w:val="hybridMultilevel"/>
+    <w:tmpl w:val="ABBA7AC6"/>
+    <w:lvl w:ilvl="0" w:tplc="08090001">
+      <w:start w:val="1"/>
+      <w:numFmt w:val="bullet"/>
+      <w:lvlText w:val=""/>
+      <w:lvlJc w:val="left"/>
+      <w:pPr>
+        <w:ind w:left="720" w:hanging="360"/>
+      </w:pPr>
+      <w:rPr>
+        <w:rFonts w:ascii="Symbol" w:hAnsi="Symbol" w:hint="default"/>
+      </w:rPr>
+    </w:lvl>
+    <w:lvl w:ilvl="1" w:tplc="08090003" w:tentative="1">
+      <w:start w:val="1"/>
+      <w:numFmt w:val="bullet"/>
+      <w:lvlText w:val="o"/>
+      <w:lvlJc w:val="left"/>
+      <w:pPr>
+        <w:ind w:left="1440" w:hanging="360"/>
+      </w:pPr>
+      <w:rPr>
+        <w:rFonts w:ascii="Courier New" w:hAnsi="Courier New" w:cs="Courier New" w:hint="default"/>
+      </w:rPr>
+    </w:lvl>
+    <w:lvl w:ilvl="2" w:tplc="08090005" w:tentative="1">
+      <w:start w:val="1"/>
+      <w:numFmt w:val="bullet"/>
+      <w:lvlText w:val=""/>
+      <w:lvlJc w:val="left"/>
+      <w:pPr>
+        <w:ind w:left="2160" w:hanging="360"/>
+      </w:pPr>
+      <w:rPr>
+        <w:rFonts w:ascii="Wingdings" w:hAnsi="Wingdings" w:hint="default"/>
+      </w:rPr>
+    </w:lvl>
+    <w:lvl w:ilvl="3" w:tplc="08090001" w:tentative="1">
+      <w:start w:val="1"/>
+      <w:numFmt w:val="bullet"/>
+      <w:lvlText w:val=""/>
+      <w:lvlJc w:val="left"/>
+      <w:pPr>
+        <w:ind w:left="2880" w:hanging="360"/>
+      </w:pPr>
+      <w:rPr>
+        <w:rFonts w:ascii="Symbol" w:hAnsi="Symbol" w:hint="default"/>
+      </w:rPr>
+    </w:lvl>
+    <w:lvl w:ilvl="4" w:tplc="08090003" w:tentative="1">
+      <w:start w:val="1"/>
+      <w:numFmt w:val="bullet"/>
+      <w:lvlText w:val="o"/>
+      <w:lvlJc w:val="left"/>
+      <w:pPr>
+        <w:ind w:left="3600" w:hanging="360"/>
+      </w:pPr>
+      <w:rPr>
+        <w:rFonts w:ascii="Courier New" w:hAnsi="Courier New" w:cs="Courier New" w:hint="default"/>
+      </w:rPr>
+    </w:lvl>
+    <w:lvl w:ilvl="5" w:tplc="08090005" w:tentative="1">
+      <w:start w:val="1"/>
+      <w:numFmt w:val="bullet"/>
+      <w:lvlText w:val=""/>
+      <w:lvlJc w:val="left"/>
+      <w:pPr>
+        <w:ind w:left="4320" w:hanging="360"/>
+      </w:pPr>
+      <w:rPr>
+        <w:rFonts w:ascii="Wingdings" w:hAnsi="Wingdings" w:hint="default"/>
+      </w:rPr>
+    </w:lvl>
+    <w:lvl w:ilvl="6" w:tplc="08090001" w:tentative="1">
+      <w:start w:val="1"/>
+      <w:numFmt w:val="bullet"/>
+      <w:lvlText w:val=""/>
+      <w:lvlJc w:val="left"/>
+      <w:pPr>
+        <w:ind w:left="5040" w:hanging="360"/>
+      </w:pPr>
+      <w:rPr>
+        <w:rFonts w:ascii="Symbol" w:hAnsi="Symbol" w:hint="default"/>
+      </w:rPr>
+    </w:lvl>
+    <w:lvl w:ilvl="7" w:tplc="08090003" w:tentative="1">
+      <w:start w:val="1"/>
+      <w:numFmt w:val="bullet"/>
+      <w:lvlText w:val="o"/>
+      <w:lvlJc w:val="left"/>
+      <w:pPr>
+        <w:ind w:left="5760" w:hanging="360"/>
+      </w:pPr>
+      <w:rPr>
+        <w:rFonts w:ascii="Courier New" w:hAnsi="Courier New" w:cs="Courier New" w:hint="default"/>
+      </w:rPr>
+    </w:lvl>
+    <w:lvl w:ilvl="8" w:tplc="08090005" w:tentative="1">
+      <w:start w:val="1"/>
+      <w:numFmt w:val="bullet"/>
+      <w:lvlText w:val=""/>
+      <w:lvlJc w:val="left"/>
+      <w:pPr>
+        <w:ind w:left="6480" w:hanging="360"/>
+      </w:pPr>
+      <w:rPr>
+        <w:rFonts w:ascii="Wingdings" w:hAnsi="Wingdings" w:hint="default"/>
+      </w:rPr>
+    </w:lvl>
+  </w:abstractNum>
+  <w:num w:numId="1">
+    <w:abstractNumId w:val="0"/>
+  </w:num>
+</w:numbering>
 </file>
 
 <file path=word/styles.xml><?xml version="1.0" encoding="utf-8"?>
@@ -1864,6 +2133,7 @@
     <w:lsdException w:name="HTML Sample" w:semiHidden="1" w:unhideWhenUsed="1"/>
     <w:lsdException w:name="HTML Typewriter" w:semiHidden="1" w:unhideWhenUsed="1"/>
     <w:lsdException w:name="HTML Variable" w:semiHidden="1" w:unhideWhenUsed="1"/>
+    <w:lsdException w:name="Normal Table" w:semiHidden="1" w:unhideWhenUsed="1"/>
     <w:lsdException w:name="annotation subject" w:semiHidden="1" w:unhideWhenUsed="1"/>
     <w:lsdException w:name="No List" w:semiHidden="1" w:unhideWhenUsed="1"/>
     <w:lsdException w:name="Outline List 1" w:semiHidden="1" w:unhideWhenUsed="1"/>
@@ -1910,8 +2180,10 @@
     <w:lsdException w:name="Table Subtle 2" w:semiHidden="1" w:unhideWhenUsed="1"/>
     <w:lsdException w:name="Table Web 1" w:semiHidden="1" w:unhideWhenUsed="1"/>
     <w:lsdException w:name="Table Web 2" w:semiHidden="1" w:unhideWhenUsed="1"/>
+    <w:lsdException w:name="Table Web 3" w:semiHidden="1" w:unhideWhenUsed="1"/>
     <w:lsdException w:name="Balloon Text" w:semiHidden="1" w:unhideWhenUsed="1"/>
     <w:lsdException w:name="Table Grid" w:uiPriority="39"/>
+    <w:lsdException w:name="Table Theme" w:semiHidden="1" w:unhideWhenUsed="1"/>
     <w:lsdException w:name="Placeholder Text" w:semiHidden="1"/>
     <w:lsdException w:name="No Spacing" w:uiPriority="1" w:qFormat="1"/>
     <w:lsdException w:name="Light Shading" w:uiPriority="60"/>
@@ -2136,6 +2408,9 @@
   <w:style w:type="paragraph" w:default="1" w:styleId="Normal">
     <w:name w:val="Normal"/>
     <w:qFormat/>
+    <w:rPr>
+      <w:lang w:val="sr-Latn-RS"/>
+    </w:rPr>
   </w:style>
   <w:style w:type="character" w:default="1" w:styleId="DefaultParagraphFont">
     <w:name w:val="Default Paragraph Font"/>
@@ -2196,6 +2471,148 @@
       <w:kern w:val="28"/>
       <w:sz w:val="56"/>
       <w:szCs w:val="56"/>
+    </w:rPr>
+  </w:style>
+  <w:style w:type="paragraph" w:styleId="Header">
+    <w:name w:val="header"/>
+    <w:basedOn w:val="Normal"/>
+    <w:link w:val="HeaderChar"/>
+    <w:uiPriority w:val="99"/>
+    <w:unhideWhenUsed/>
+    <w:rsid w:val="00A42E35"/>
+    <w:pPr>
+      <w:tabs>
+        <w:tab w:val="center" w:pos="4536"/>
+        <w:tab w:val="right" w:pos="9072"/>
+      </w:tabs>
+      <w:spacing w:after="0" w:line="240" w:lineRule="auto"/>
+    </w:pPr>
+  </w:style>
+  <w:style w:type="character" w:customStyle="1" w:styleId="HeaderChar">
+    <w:name w:val="Header Char"/>
+    <w:basedOn w:val="DefaultParagraphFont"/>
+    <w:link w:val="Header"/>
+    <w:uiPriority w:val="99"/>
+    <w:rsid w:val="00A42E35"/>
+  </w:style>
+  <w:style w:type="paragraph" w:styleId="Footer">
+    <w:name w:val="footer"/>
+    <w:basedOn w:val="Normal"/>
+    <w:link w:val="FooterChar"/>
+    <w:uiPriority w:val="99"/>
+    <w:unhideWhenUsed/>
+    <w:rsid w:val="00A42E35"/>
+    <w:pPr>
+      <w:tabs>
+        <w:tab w:val="center" w:pos="4536"/>
+        <w:tab w:val="right" w:pos="9072"/>
+      </w:tabs>
+      <w:spacing w:after="0" w:line="240" w:lineRule="auto"/>
+    </w:pPr>
+  </w:style>
+  <w:style w:type="character" w:customStyle="1" w:styleId="FooterChar">
+    <w:name w:val="Footer Char"/>
+    <w:basedOn w:val="DefaultParagraphFont"/>
+    <w:link w:val="Footer"/>
+    <w:uiPriority w:val="99"/>
+    <w:rsid w:val="00A42E35"/>
+  </w:style>
+  <w:style w:type="character" w:styleId="CommentReference">
+    <w:name w:val="annotation reference"/>
+    <w:basedOn w:val="DefaultParagraphFont"/>
+    <w:uiPriority w:val="99"/>
+    <w:semiHidden/>
+    <w:unhideWhenUsed/>
+    <w:rsid w:val="00931AAC"/>
+    <w:rPr>
+      <w:sz w:val="16"/>
+      <w:szCs w:val="16"/>
+    </w:rPr>
+  </w:style>
+  <w:style w:type="paragraph" w:styleId="CommentText">
+    <w:name w:val="annotation text"/>
+    <w:basedOn w:val="Normal"/>
+    <w:link w:val="CommentTextChar"/>
+    <w:uiPriority w:val="99"/>
+    <w:semiHidden/>
+    <w:unhideWhenUsed/>
+    <w:rsid w:val="00931AAC"/>
+    <w:pPr>
+      <w:spacing w:line="240" w:lineRule="auto"/>
+    </w:pPr>
+    <w:rPr>
+      <w:sz w:val="20"/>
+      <w:szCs w:val="20"/>
+    </w:rPr>
+  </w:style>
+  <w:style w:type="character" w:customStyle="1" w:styleId="CommentTextChar">
+    <w:name w:val="Comment Text Char"/>
+    <w:basedOn w:val="DefaultParagraphFont"/>
+    <w:link w:val="CommentText"/>
+    <w:uiPriority w:val="99"/>
+    <w:semiHidden/>
+    <w:rsid w:val="00931AAC"/>
+    <w:rPr>
+      <w:sz w:val="20"/>
+      <w:szCs w:val="20"/>
+    </w:rPr>
+  </w:style>
+  <w:style w:type="paragraph" w:styleId="CommentSubject">
+    <w:name w:val="annotation subject"/>
+    <w:basedOn w:val="CommentText"/>
+    <w:next w:val="CommentText"/>
+    <w:link w:val="CommentSubjectChar"/>
+    <w:uiPriority w:val="99"/>
+    <w:semiHidden/>
+    <w:unhideWhenUsed/>
+    <w:rsid w:val="00931AAC"/>
+    <w:rPr>
+      <w:b/>
+      <w:bCs/>
+    </w:rPr>
+  </w:style>
+  <w:style w:type="character" w:customStyle="1" w:styleId="CommentSubjectChar">
+    <w:name w:val="Comment Subject Char"/>
+    <w:basedOn w:val="CommentTextChar"/>
+    <w:link w:val="CommentSubject"/>
+    <w:uiPriority w:val="99"/>
+    <w:semiHidden/>
+    <w:rsid w:val="00931AAC"/>
+    <w:rPr>
+      <w:b/>
+      <w:bCs/>
+      <w:sz w:val="20"/>
+      <w:szCs w:val="20"/>
+    </w:rPr>
+  </w:style>
+  <w:style w:type="paragraph" w:styleId="BalloonText">
+    <w:name w:val="Balloon Text"/>
+    <w:basedOn w:val="Normal"/>
+    <w:link w:val="BalloonTextChar"/>
+    <w:uiPriority w:val="99"/>
+    <w:semiHidden/>
+    <w:unhideWhenUsed/>
+    <w:rsid w:val="00931AAC"/>
+    <w:pPr>
+      <w:spacing w:after="0" w:line="240" w:lineRule="auto"/>
+    </w:pPr>
+    <w:rPr>
+      <w:rFonts w:ascii="Segoe UI" w:hAnsi="Segoe UI" w:cs="Segoe UI"/>
+      <w:sz w:val="18"/>
+      <w:szCs w:val="18"/>
+    </w:rPr>
+  </w:style>
+  <w:style w:type="character" w:customStyle="1" w:styleId="BalloonTextChar">
+    <w:name w:val="Balloon Text Char"/>
+    <w:basedOn w:val="DefaultParagraphFont"/>
+    <w:link w:val="BalloonText"/>
+    <w:uiPriority w:val="99"/>
+    <w:semiHidden/>
+    <w:rsid w:val="00931AAC"/>
+    <w:rPr>
+      <w:rFonts w:ascii="Segoe UI" w:hAnsi="Segoe UI" w:cs="Segoe UI"/>
+      <w:sz w:val="18"/>
+      <w:szCs w:val="18"/>
     </w:rPr>
   </w:style>
 </w:styles>
@@ -2467,7 +2884,7 @@
 </file>
 
 <file path=customXml/itemProps1.xml><?xml version="1.0" encoding="utf-8"?>
-<ds:datastoreItem xmlns:ds="http://schemas.openxmlformats.org/officeDocument/2006/customXml" ds:itemID="{BBD8E80B-5469-428E-9E20-FCE0C0350B1D}">
+<ds:datastoreItem xmlns:ds="http://schemas.openxmlformats.org/officeDocument/2006/customXml" ds:itemID="{1009192E-C793-45E0-87CA-E327B2AEC120}">
   <ds:schemaRefs>
     <ds:schemaRef ds:uri="http://schemas.openxmlformats.org/officeDocument/2006/bibliography"/>
   </ds:schemaRefs>

</xml_diff>